<commit_message>
PRD and specification updated (refs #37)
</commit_message>
<xml_diff>
--- a/documents/product-requirements-document.docx
+++ b/documents/product-requirements-document.docx
@@ -67,7 +67,7 @@
           <w:sz w:val="24"/>
           <w:szCs w:val="24"/>
         </w:rPr>
-        <w:t xml:space="preserve"> 10.03.2025–31.05.2025</w:t>
+        <w:t xml:space="preserve"> 10.03.2025–14.06.2025</w:t>
       </w:r>
     </w:p>
     <w:p>
@@ -270,7 +270,7 @@
           <w:sz w:val="24"/>
           <w:szCs w:val="24"/>
         </w:rPr>
-        <w:t>продуктовый сервер;</w:t>
+        <w:t>продуктовый сервер  с ssh доступом;</w:t>
       </w:r>
     </w:p>
     <w:p>
@@ -330,7 +330,67 @@
           <w:sz w:val="24"/>
           <w:szCs w:val="24"/>
         </w:rPr>
-        <w:t>сервер/виртуальная машины с СУБД PostgreSQL 16.</w:t>
+        <w:t>сервер/виртуальная машина/контейнер с СУБД PostgreSQL 16;</w:t>
+      </w:r>
+    </w:p>
+    <w:p>
+      <w:pPr>
+        <w:numPr>
+          <w:ilvl w:val="0"/>
+          <w:numId w:val="4"/>
+        </w:numPr>
+        <w:ind w:left="502" w:hanging="360"/>
+        <w:rPr>
+          <w:sz w:val="24"/>
+          <w:szCs w:val="24"/>
+        </w:rPr>
+      </w:pPr>
+      <w:r>
+        <w:rPr>
+          <w:sz w:val="24"/>
+          <w:szCs w:val="24"/>
+        </w:rPr>
+        <w:t>стабильное Интернет-соединение;</w:t>
+      </w:r>
+    </w:p>
+    <w:p>
+      <w:pPr>
+        <w:numPr>
+          <w:ilvl w:val="0"/>
+          <w:numId w:val="4"/>
+        </w:numPr>
+        <w:ind w:left="502" w:hanging="360"/>
+        <w:rPr>
+          <w:sz w:val="24"/>
+          <w:szCs w:val="24"/>
+        </w:rPr>
+      </w:pPr>
+      <w:r>
+        <w:rPr>
+          <w:sz w:val="24"/>
+          <w:szCs w:val="24"/>
+        </w:rPr>
+        <w:t>приложение для работы с документами формата docx (FreeOffice, или LibreOffice, или MS Office Word);</w:t>
+      </w:r>
+    </w:p>
+    <w:p>
+      <w:pPr>
+        <w:numPr>
+          <w:ilvl w:val="0"/>
+          <w:numId w:val="4"/>
+        </w:numPr>
+        <w:ind w:left="502" w:hanging="360"/>
+        <w:rPr>
+          <w:sz w:val="24"/>
+          <w:szCs w:val="24"/>
+        </w:rPr>
+      </w:pPr>
+      <w:r>
+        <w:rPr>
+          <w:sz w:val="24"/>
+          <w:szCs w:val="24"/>
+        </w:rPr>
+        <w:t>приложение для работы с БД (DBeaver).</w:t>
       </w:r>
     </w:p>
     <w:p>
@@ -377,7 +437,7 @@
         <w:tc>
           <w:tcPr>
             <w:tcW w:w="3355" w:type="dxa"/>
-            <w:tmTcPr id="1743606933" protected="0"/>
+            <w:tmTcPr id="1749800186" protected="0"/>
           </w:tcPr>
           <w:p>
             <w:pPr>
@@ -402,7 +462,7 @@
         <w:tc>
           <w:tcPr>
             <w:tcW w:w="3355" w:type="dxa"/>
-            <w:tmTcPr id="1743606933" protected="0"/>
+            <w:tmTcPr id="1749800186" protected="0"/>
           </w:tcPr>
           <w:p>
             <w:pPr>
@@ -427,7 +487,7 @@
         <w:tc>
           <w:tcPr>
             <w:tcW w:w="3355" w:type="dxa"/>
-            <w:tmTcPr id="1743606933" protected="0"/>
+            <w:tmTcPr id="1749800186" protected="0"/>
           </w:tcPr>
           <w:p>
             <w:pPr>
@@ -459,7 +519,7 @@
         <w:tc>
           <w:tcPr>
             <w:tcW w:w="3355" w:type="dxa"/>
-            <w:tmTcPr id="1743606933" protected="0"/>
+            <w:tmTcPr id="1749800186" protected="0"/>
           </w:tcPr>
           <w:p>
             <w:pPr>
@@ -480,7 +540,7 @@
         <w:tc>
           <w:tcPr>
             <w:tcW w:w="3355" w:type="dxa"/>
-            <w:tmTcPr id="1743606933" protected="0"/>
+            <w:tmTcPr id="1749800186" protected="0"/>
           </w:tcPr>
           <w:p>
             <w:pPr>
@@ -501,7 +561,7 @@
         <w:tc>
           <w:tcPr>
             <w:tcW w:w="3355" w:type="dxa"/>
-            <w:tmTcPr id="1743606933" protected="0"/>
+            <w:tmTcPr id="1749800186" protected="0"/>
           </w:tcPr>
           <w:p>
             <w:pPr>
@@ -515,7 +575,7 @@
                 <w:sz w:val="24"/>
                 <w:szCs w:val="24"/>
               </w:rPr>
-              <w:t>Менеджер, разработчик (BE), технический специалист</w:t>
+              <w:t>Менеджер, технический специалист, разработчик (FS)</w:t>
             </w:r>
           </w:p>
         </w:tc>
@@ -529,7 +589,7 @@
         <w:tc>
           <w:tcPr>
             <w:tcW w:w="3355" w:type="dxa"/>
-            <w:tmTcPr id="1743606933" protected="0"/>
+            <w:tmTcPr id="1749800186" protected="0"/>
           </w:tcPr>
           <w:p>
             <w:pPr>
@@ -550,7 +610,7 @@
         <w:tc>
           <w:tcPr>
             <w:tcW w:w="3355" w:type="dxa"/>
-            <w:tmTcPr id="1743606933" protected="0"/>
+            <w:tmTcPr id="1749800186" protected="0"/>
           </w:tcPr>
           <w:p>
             <w:pPr>
@@ -571,7 +631,7 @@
         <w:tc>
           <w:tcPr>
             <w:tcW w:w="3355" w:type="dxa"/>
-            <w:tmTcPr id="1743606933" protected="0"/>
+            <w:tmTcPr id="1749800186" protected="0"/>
           </w:tcPr>
           <w:p>
             <w:pPr>
@@ -585,7 +645,7 @@
                 <w:sz w:val="24"/>
                 <w:szCs w:val="24"/>
               </w:rPr>
-              <w:t>Разработчик (FE + BE)</w:t>
+              <w:t>Разработчик (FE)</w:t>
             </w:r>
           </w:p>
         </w:tc>
@@ -599,7 +659,7 @@
         <w:tc>
           <w:tcPr>
             <w:tcW w:w="3355" w:type="dxa"/>
-            <w:tmTcPr id="1743606933" protected="0"/>
+            <w:tmTcPr id="1749800186" protected="0"/>
           </w:tcPr>
           <w:p>
             <w:pPr>
@@ -620,7 +680,7 @@
         <w:tc>
           <w:tcPr>
             <w:tcW w:w="3355" w:type="dxa"/>
-            <w:tmTcPr id="1743606933" protected="0"/>
+            <w:tmTcPr id="1749800186" protected="0"/>
           </w:tcPr>
           <w:p>
             <w:pPr>
@@ -641,7 +701,7 @@
         <w:tc>
           <w:tcPr>
             <w:tcW w:w="3355" w:type="dxa"/>
-            <w:tmTcPr id="1743606933" protected="0"/>
+            <w:tmTcPr id="1749800186" protected="0"/>
           </w:tcPr>
           <w:p>
             <w:pPr>
@@ -669,7 +729,7 @@
         <w:tc>
           <w:tcPr>
             <w:tcW w:w="3355" w:type="dxa"/>
-            <w:tmTcPr id="1743606933" protected="0"/>
+            <w:tmTcPr id="1749800186" protected="0"/>
           </w:tcPr>
           <w:p>
             <w:pPr>
@@ -690,7 +750,7 @@
         <w:tc>
           <w:tcPr>
             <w:tcW w:w="3355" w:type="dxa"/>
-            <w:tmTcPr id="1743606933" protected="0"/>
+            <w:tmTcPr id="1749800186" protected="0"/>
           </w:tcPr>
           <w:p>
             <w:pPr>
@@ -711,7 +771,7 @@
         <w:tc>
           <w:tcPr>
             <w:tcW w:w="3355" w:type="dxa"/>
-            <w:tmTcPr id="1743606933" protected="0"/>
+            <w:tmTcPr id="1749800186" protected="0"/>
           </w:tcPr>
           <w:p>
             <w:pPr>
@@ -739,7 +799,7 @@
         <w:tc>
           <w:tcPr>
             <w:tcW w:w="3355" w:type="dxa"/>
-            <w:tmTcPr id="1743606933" protected="0"/>
+            <w:tmTcPr id="1749800186" protected="0"/>
           </w:tcPr>
           <w:p>
             <w:pPr>
@@ -760,7 +820,7 @@
         <w:tc>
           <w:tcPr>
             <w:tcW w:w="3355" w:type="dxa"/>
-            <w:tmTcPr id="1743606933" protected="0"/>
+            <w:tmTcPr id="1749800186" protected="0"/>
           </w:tcPr>
           <w:p>
             <w:pPr>
@@ -781,7 +841,7 @@
         <w:tc>
           <w:tcPr>
             <w:tcW w:w="3355" w:type="dxa"/>
-            <w:tmTcPr id="1743606933" protected="0"/>
+            <w:tmTcPr id="1749800186" protected="0"/>
           </w:tcPr>
           <w:p>
             <w:pPr>
@@ -795,7 +855,7 @@
                 <w:sz w:val="24"/>
                 <w:szCs w:val="24"/>
               </w:rPr>
-              <w:t>Тестировщик (unit), разработчик (BE)</w:t>
+              <w:t xml:space="preserve">Разработчик (BE), тестировщик (unit), </w:t>
             </w:r>
           </w:p>
         </w:tc>
@@ -809,7 +869,7 @@
         <w:tc>
           <w:tcPr>
             <w:tcW w:w="3355" w:type="dxa"/>
-            <w:tmTcPr id="1743606933" protected="0"/>
+            <w:tmTcPr id="1749800186" protected="0"/>
           </w:tcPr>
           <w:p>
             <w:pPr>
@@ -830,7 +890,7 @@
         <w:tc>
           <w:tcPr>
             <w:tcW w:w="3355" w:type="dxa"/>
-            <w:tmTcPr id="1743606933" protected="0"/>
+            <w:tmTcPr id="1749800186" protected="0"/>
           </w:tcPr>
           <w:p>
             <w:pPr>
@@ -851,7 +911,7 @@
         <w:tc>
           <w:tcPr>
             <w:tcW w:w="3355" w:type="dxa"/>
-            <w:tmTcPr id="1743606933" protected="0"/>
+            <w:tmTcPr id="1749800186" protected="0"/>
           </w:tcPr>
           <w:p>
             <w:pPr>
@@ -865,31 +925,12 @@
                 <w:sz w:val="24"/>
                 <w:szCs w:val="24"/>
               </w:rPr>
-              <w:t>Инженер по обеспечению качества, тестировщик (system, integration)</w:t>
+              <w:t>Инженер по обеспечению качества, тестировщик</w:t>
             </w:r>
           </w:p>
         </w:tc>
       </w:tr>
     </w:tbl>
-    <w:p>
-      <w:pPr>
-        <w:ind w:left="142"/>
-        <w:rPr>
-          <w:b/>
-          <w:bCs/>
-          <w:sz w:val="24"/>
-          <w:szCs w:val="24"/>
-        </w:rPr>
-      </w:pPr>
-      <w:r>
-        <w:rPr>
-          <w:b/>
-          <w:bCs/>
-          <w:sz w:val="24"/>
-          <w:szCs w:val="24"/>
-        </w:rPr>
-      </w:r>
-    </w:p>
     <w:p>
       <w:pPr>
         <w:ind w:left="142"/>
@@ -921,9 +962,9 @@
         <w:tblLook w:val="04A0" w:firstRow="1" w:lastRow="0" w:firstColumn="1" w:lastColumn="0" w:noHBand="0" w:noVBand="1"/>
       </w:tblPr>
       <w:tblGrid>
-        <w:gridCol w:w="1275"/>
-        <w:gridCol w:w="5434"/>
-        <w:gridCol w:w="3355"/>
+        <w:gridCol w:w="1463"/>
+        <w:gridCol w:w="5084"/>
+        <w:gridCol w:w="3517"/>
       </w:tblGrid>
       <w:tr>
         <w:trPr>
@@ -933,11 +974,16 @@
         </w:trPr>
         <w:tc>
           <w:tcPr>
-            <w:tcW w:w="1275" w:type="dxa"/>
-            <w:tmTcPr id="1743606933" protected="0"/>
+            <w:tcW w:w="1463" w:type="dxa"/>
+            <w:tmTcPr id="1749800186" protected="0"/>
           </w:tcPr>
           <w:p>
-            <w:pPr/>
+            <w:pPr>
+              <w:rPr>
+                <w:sz w:val="24"/>
+                <w:szCs w:val="24"/>
+              </w:rPr>
+            </w:pPr>
             <w:r>
               <w:rPr>
                 <w:b/>
@@ -947,16 +993,26 @@
               </w:rPr>
               <w:t>Дата</w:t>
             </w:r>
-            <w:r/>
+            <w:r>
+              <w:rPr>
+                <w:sz w:val="24"/>
+                <w:szCs w:val="24"/>
+              </w:rPr>
+            </w:r>
           </w:p>
         </w:tc>
         <w:tc>
           <w:tcPr>
-            <w:tcW w:w="5434" w:type="dxa"/>
-            <w:tmTcPr id="1743606933" protected="0"/>
+            <w:tcW w:w="5084" w:type="dxa"/>
+            <w:tmTcPr id="1749800186" protected="0"/>
           </w:tcPr>
           <w:p>
-            <w:pPr/>
+            <w:pPr>
+              <w:rPr>
+                <w:sz w:val="24"/>
+                <w:szCs w:val="24"/>
+              </w:rPr>
+            </w:pPr>
             <w:r>
               <w:rPr>
                 <w:b/>
@@ -966,16 +1022,26 @@
               </w:rPr>
               <w:t>Ожидаемые результаты</w:t>
             </w:r>
-            <w:r/>
+            <w:r>
+              <w:rPr>
+                <w:sz w:val="24"/>
+                <w:szCs w:val="24"/>
+              </w:rPr>
+            </w:r>
           </w:p>
         </w:tc>
         <w:tc>
           <w:tcPr>
-            <w:tcW w:w="3355" w:type="dxa"/>
-            <w:tmTcPr id="1743606933" protected="0"/>
+            <w:tcW w:w="3517" w:type="dxa"/>
+            <w:tmTcPr id="1749800186" protected="0"/>
           </w:tcPr>
           <w:p>
-            <w:pPr/>
+            <w:pPr>
+              <w:rPr>
+                <w:sz w:val="24"/>
+                <w:szCs w:val="24"/>
+              </w:rPr>
+            </w:pPr>
             <w:r>
               <w:rPr>
                 <w:b/>
@@ -985,7 +1051,12 @@
               </w:rPr>
               <w:t>Ответственные</w:t>
             </w:r>
-            <w:r/>
+            <w:r>
+              <w:rPr>
+                <w:sz w:val="24"/>
+                <w:szCs w:val="24"/>
+              </w:rPr>
+            </w:r>
           </w:p>
         </w:tc>
       </w:tr>
@@ -997,36 +1068,63 @@
         </w:trPr>
         <w:tc>
           <w:tcPr>
-            <w:tcW w:w="1275" w:type="dxa"/>
-            <w:tmTcPr id="1743606933" protected="0"/>
+            <w:tcW w:w="1463" w:type="dxa"/>
+            <w:tmTcPr id="1749800186" protected="0"/>
           </w:tcPr>
           <w:p>
-            <w:pPr/>
+            <w:pPr>
+              <w:rPr>
+                <w:sz w:val="24"/>
+                <w:szCs w:val="24"/>
+              </w:rPr>
+            </w:pPr>
             <w:r>
+              <w:rPr>
+                <w:sz w:val="24"/>
+                <w:szCs w:val="24"/>
+              </w:rPr>
               <w:t>25.03.2025</w:t>
             </w:r>
           </w:p>
         </w:tc>
         <w:tc>
           <w:tcPr>
-            <w:tcW w:w="5434" w:type="dxa"/>
-            <w:tmTcPr id="1743606933" protected="0"/>
+            <w:tcW w:w="5084" w:type="dxa"/>
+            <w:tmTcPr id="1749800186" protected="0"/>
           </w:tcPr>
           <w:p>
-            <w:pPr/>
+            <w:pPr>
+              <w:rPr>
+                <w:sz w:val="24"/>
+                <w:szCs w:val="24"/>
+              </w:rPr>
+            </w:pPr>
             <w:r>
+              <w:rPr>
+                <w:sz w:val="24"/>
+                <w:szCs w:val="24"/>
+              </w:rPr>
               <w:t>Спецификация, первичная документация.</w:t>
             </w:r>
           </w:p>
         </w:tc>
         <w:tc>
           <w:tcPr>
-            <w:tcW w:w="3355" w:type="dxa"/>
-            <w:tmTcPr id="1743606933" protected="0"/>
+            <w:tcW w:w="3517" w:type="dxa"/>
+            <w:tmTcPr id="1749800186" protected="0"/>
           </w:tcPr>
           <w:p>
-            <w:pPr/>
+            <w:pPr>
+              <w:rPr>
+                <w:sz w:val="24"/>
+                <w:szCs w:val="24"/>
+              </w:rPr>
+            </w:pPr>
             <w:r>
+              <w:rPr>
+                <w:sz w:val="24"/>
+                <w:szCs w:val="24"/>
+              </w:rPr>
               <w:t>Копнин В.Н.</w:t>
             </w:r>
           </w:p>
@@ -1040,36 +1138,63 @@
         </w:trPr>
         <w:tc>
           <w:tcPr>
-            <w:tcW w:w="1275" w:type="dxa"/>
-            <w:tmTcPr id="1743606933" protected="0"/>
+            <w:tcW w:w="1463" w:type="dxa"/>
+            <w:tmTcPr id="1749800186" protected="0"/>
           </w:tcPr>
           <w:p>
-            <w:pPr/>
+            <w:pPr>
+              <w:rPr>
+                <w:sz w:val="24"/>
+                <w:szCs w:val="24"/>
+              </w:rPr>
+            </w:pPr>
             <w:r>
+              <w:rPr>
+                <w:sz w:val="24"/>
+                <w:szCs w:val="24"/>
+              </w:rPr>
               <w:t>29.03.2025</w:t>
             </w:r>
           </w:p>
         </w:tc>
         <w:tc>
           <w:tcPr>
-            <w:tcW w:w="5434" w:type="dxa"/>
-            <w:tmTcPr id="1743606933" protected="0"/>
+            <w:tcW w:w="5084" w:type="dxa"/>
+            <w:tmTcPr id="1749800186" protected="0"/>
           </w:tcPr>
           <w:p>
-            <w:pPr/>
+            <w:pPr>
+              <w:rPr>
+                <w:sz w:val="24"/>
+                <w:szCs w:val="24"/>
+              </w:rPr>
+            </w:pPr>
             <w:r>
+              <w:rPr>
+                <w:sz w:val="24"/>
+                <w:szCs w:val="24"/>
+              </w:rPr>
               <w:t>База данных и бизнес логика пользователей и их ролей.</w:t>
             </w:r>
           </w:p>
         </w:tc>
         <w:tc>
           <w:tcPr>
-            <w:tcW w:w="3355" w:type="dxa"/>
-            <w:tmTcPr id="1743606933" protected="0"/>
+            <w:tcW w:w="3517" w:type="dxa"/>
+            <w:tmTcPr id="1749800186" protected="0"/>
           </w:tcPr>
           <w:p>
-            <w:pPr/>
+            <w:pPr>
+              <w:rPr>
+                <w:sz w:val="24"/>
+                <w:szCs w:val="24"/>
+              </w:rPr>
+            </w:pPr>
             <w:r>
+              <w:rPr>
+                <w:sz w:val="24"/>
+                <w:szCs w:val="24"/>
+              </w:rPr>
               <w:t>Колупаев Е.М., Савостиков М.В., Мошкин В.А.</w:t>
             </w:r>
           </w:p>
@@ -1083,36 +1208,63 @@
         </w:trPr>
         <w:tc>
           <w:tcPr>
-            <w:tcW w:w="1275" w:type="dxa"/>
-            <w:tmTcPr id="1743606933" protected="0"/>
+            <w:tcW w:w="1463" w:type="dxa"/>
+            <w:tmTcPr id="1749800186" protected="0"/>
           </w:tcPr>
           <w:p>
-            <w:pPr/>
+            <w:pPr>
+              <w:rPr>
+                <w:sz w:val="24"/>
+                <w:szCs w:val="24"/>
+              </w:rPr>
+            </w:pPr>
             <w:r>
+              <w:rPr>
+                <w:sz w:val="24"/>
+                <w:szCs w:val="24"/>
+              </w:rPr>
               <w:t>01.04.2025</w:t>
             </w:r>
           </w:p>
         </w:tc>
         <w:tc>
           <w:tcPr>
-            <w:tcW w:w="5434" w:type="dxa"/>
-            <w:tmTcPr id="1743606933" protected="0"/>
+            <w:tcW w:w="5084" w:type="dxa"/>
+            <w:tmTcPr id="1749800186" protected="0"/>
           </w:tcPr>
           <w:p>
-            <w:pPr/>
+            <w:pPr>
+              <w:rPr>
+                <w:sz w:val="24"/>
+                <w:szCs w:val="24"/>
+              </w:rPr>
+            </w:pPr>
             <w:r>
+              <w:rPr>
+                <w:sz w:val="24"/>
+                <w:szCs w:val="24"/>
+              </w:rPr>
               <w:t>Дизайн приложения.</w:t>
             </w:r>
           </w:p>
         </w:tc>
         <w:tc>
           <w:tcPr>
-            <w:tcW w:w="3355" w:type="dxa"/>
-            <w:tmTcPr id="1743606933" protected="0"/>
+            <w:tcW w:w="3517" w:type="dxa"/>
+            <w:tmTcPr id="1749800186" protected="0"/>
           </w:tcPr>
           <w:p>
-            <w:pPr/>
+            <w:pPr>
+              <w:rPr>
+                <w:sz w:val="24"/>
+                <w:szCs w:val="24"/>
+              </w:rPr>
+            </w:pPr>
             <w:r>
+              <w:rPr>
+                <w:sz w:val="24"/>
+                <w:szCs w:val="24"/>
+              </w:rPr>
               <w:t>Дрозд Е.А.</w:t>
             </w:r>
           </w:p>
@@ -1126,36 +1278,63 @@
         </w:trPr>
         <w:tc>
           <w:tcPr>
-            <w:tcW w:w="1275" w:type="dxa"/>
-            <w:tmTcPr id="1743606933" protected="0"/>
+            <w:tcW w:w="1463" w:type="dxa"/>
+            <w:tmTcPr id="1749800186" protected="0"/>
           </w:tcPr>
           <w:p>
-            <w:pPr/>
+            <w:pPr>
+              <w:rPr>
+                <w:sz w:val="24"/>
+                <w:szCs w:val="24"/>
+              </w:rPr>
+            </w:pPr>
             <w:r>
+              <w:rPr>
+                <w:sz w:val="24"/>
+                <w:szCs w:val="24"/>
+              </w:rPr>
               <w:t>08.04.2025</w:t>
             </w:r>
           </w:p>
         </w:tc>
         <w:tc>
           <w:tcPr>
-            <w:tcW w:w="5434" w:type="dxa"/>
-            <w:tmTcPr id="1743606933" protected="0"/>
+            <w:tcW w:w="5084" w:type="dxa"/>
+            <w:tmTcPr id="1749800186" protected="0"/>
           </w:tcPr>
           <w:p>
-            <w:pPr/>
+            <w:pPr>
+              <w:rPr>
+                <w:sz w:val="24"/>
+                <w:szCs w:val="24"/>
+              </w:rPr>
+            </w:pPr>
             <w:r>
+              <w:rPr>
+                <w:sz w:val="24"/>
+                <w:szCs w:val="24"/>
+              </w:rPr>
               <w:t>Аутентификация пользователей (страницы, обработчики, вспомогательные инструменты).</w:t>
             </w:r>
           </w:p>
         </w:tc>
         <w:tc>
           <w:tcPr>
-            <w:tcW w:w="3355" w:type="dxa"/>
-            <w:tmTcPr id="1743606933" protected="0"/>
+            <w:tcW w:w="3517" w:type="dxa"/>
+            <w:tmTcPr id="1749800186" protected="0"/>
           </w:tcPr>
           <w:p>
-            <w:pPr/>
+            <w:pPr>
+              <w:rPr>
+                <w:sz w:val="24"/>
+                <w:szCs w:val="24"/>
+              </w:rPr>
+            </w:pPr>
             <w:r>
+              <w:rPr>
+                <w:sz w:val="24"/>
+                <w:szCs w:val="24"/>
+              </w:rPr>
               <w:t>Аладьина А.А., Дрозд Е.А., Мошкин В.А.</w:t>
             </w:r>
           </w:p>
@@ -1169,36 +1348,63 @@
         </w:trPr>
         <w:tc>
           <w:tcPr>
-            <w:tcW w:w="1275" w:type="dxa"/>
-            <w:tmTcPr id="1743606933" protected="0"/>
+            <w:tcW w:w="1463" w:type="dxa"/>
+            <w:tmTcPr id="1749800186" protected="0"/>
           </w:tcPr>
           <w:p>
-            <w:pPr/>
+            <w:pPr>
+              <w:rPr>
+                <w:sz w:val="24"/>
+                <w:szCs w:val="24"/>
+              </w:rPr>
+            </w:pPr>
             <w:r>
+              <w:rPr>
+                <w:sz w:val="24"/>
+                <w:szCs w:val="24"/>
+              </w:rPr>
               <w:t>22.04.2025</w:t>
             </w:r>
           </w:p>
         </w:tc>
         <w:tc>
           <w:tcPr>
-            <w:tcW w:w="5434" w:type="dxa"/>
-            <w:tmTcPr id="1743606933" protected="0"/>
+            <w:tcW w:w="5084" w:type="dxa"/>
+            <w:tmTcPr id="1749800186" protected="0"/>
           </w:tcPr>
           <w:p>
-            <w:pPr/>
+            <w:pPr>
+              <w:rPr>
+                <w:sz w:val="24"/>
+                <w:szCs w:val="24"/>
+              </w:rPr>
+            </w:pPr>
             <w:r>
+              <w:rPr>
+                <w:sz w:val="24"/>
+                <w:szCs w:val="24"/>
+              </w:rPr>
               <w:t>База данных постов и бизнес логика постов, обработчики и страницы их создания и сокрытия.</w:t>
             </w:r>
           </w:p>
         </w:tc>
         <w:tc>
           <w:tcPr>
-            <w:tcW w:w="3355" w:type="dxa"/>
-            <w:tmTcPr id="1743606933" protected="0"/>
+            <w:tcW w:w="3517" w:type="dxa"/>
+            <w:tmTcPr id="1749800186" protected="0"/>
           </w:tcPr>
           <w:p>
-            <w:pPr/>
+            <w:pPr>
+              <w:rPr>
+                <w:sz w:val="24"/>
+                <w:szCs w:val="24"/>
+              </w:rPr>
+            </w:pPr>
             <w:r>
+              <w:rPr>
+                <w:sz w:val="24"/>
+                <w:szCs w:val="24"/>
+              </w:rPr>
               <w:t>Копнин В.Н., Дрозд Е.А., Аладьина А.А., Колупаев Е.М., Савостиков М.В., Мошкин В.А.</w:t>
             </w:r>
           </w:p>
@@ -1212,36 +1418,63 @@
         </w:trPr>
         <w:tc>
           <w:tcPr>
-            <w:tcW w:w="1275" w:type="dxa"/>
-            <w:tmTcPr id="1743606933" protected="0"/>
+            <w:tcW w:w="1463" w:type="dxa"/>
+            <w:tmTcPr id="1749800186" protected="0"/>
           </w:tcPr>
           <w:p>
-            <w:pPr/>
+            <w:pPr>
+              <w:rPr>
+                <w:sz w:val="24"/>
+                <w:szCs w:val="24"/>
+              </w:rPr>
+            </w:pPr>
             <w:r>
+              <w:rPr>
+                <w:sz w:val="24"/>
+                <w:szCs w:val="24"/>
+              </w:rPr>
               <w:t>29.04.2025</w:t>
             </w:r>
           </w:p>
         </w:tc>
         <w:tc>
           <w:tcPr>
-            <w:tcW w:w="5434" w:type="dxa"/>
-            <w:tmTcPr id="1743606933" protected="0"/>
+            <w:tcW w:w="5084" w:type="dxa"/>
+            <w:tmTcPr id="1749800186" protected="0"/>
           </w:tcPr>
           <w:p>
-            <w:pPr/>
+            <w:pPr>
+              <w:rPr>
+                <w:sz w:val="24"/>
+                <w:szCs w:val="24"/>
+              </w:rPr>
+            </w:pPr>
             <w:r>
+              <w:rPr>
+                <w:sz w:val="24"/>
+                <w:szCs w:val="24"/>
+              </w:rPr>
               <w:t>Редактирование и модерация постов (обработчики, страницы, методы).</w:t>
             </w:r>
           </w:p>
         </w:tc>
         <w:tc>
           <w:tcPr>
-            <w:tcW w:w="3355" w:type="dxa"/>
-            <w:tmTcPr id="1743606933" protected="0"/>
+            <w:tcW w:w="3517" w:type="dxa"/>
+            <w:tmTcPr id="1749800186" protected="0"/>
           </w:tcPr>
           <w:p>
-            <w:pPr/>
+            <w:pPr>
+              <w:rPr>
+                <w:sz w:val="24"/>
+                <w:szCs w:val="24"/>
+              </w:rPr>
+            </w:pPr>
             <w:r>
+              <w:rPr>
+                <w:sz w:val="24"/>
+                <w:szCs w:val="24"/>
+              </w:rPr>
               <w:t>Копнин В.Н., Дрозд Е.А., Аладьина А.А., Колупаев Е.М., Савостиков М.В., Мошкин В.А.</w:t>
             </w:r>
           </w:p>
@@ -1255,36 +1488,63 @@
         </w:trPr>
         <w:tc>
           <w:tcPr>
-            <w:tcW w:w="1275" w:type="dxa"/>
-            <w:tmTcPr id="1743606933" protected="0"/>
+            <w:tcW w:w="1463" w:type="dxa"/>
+            <w:tmTcPr id="1749800186" protected="0"/>
           </w:tcPr>
           <w:p>
-            <w:pPr/>
+            <w:pPr>
+              <w:rPr>
+                <w:sz w:val="24"/>
+                <w:szCs w:val="24"/>
+              </w:rPr>
+            </w:pPr>
             <w:r>
+              <w:rPr>
+                <w:sz w:val="24"/>
+                <w:szCs w:val="24"/>
+              </w:rPr>
               <w:t>06.05.2025</w:t>
             </w:r>
           </w:p>
         </w:tc>
         <w:tc>
           <w:tcPr>
-            <w:tcW w:w="5434" w:type="dxa"/>
-            <w:tmTcPr id="1743606933" protected="0"/>
+            <w:tcW w:w="5084" w:type="dxa"/>
+            <w:tmTcPr id="1749800186" protected="0"/>
           </w:tcPr>
           <w:p>
-            <w:pPr/>
+            <w:pPr>
+              <w:rPr>
+                <w:sz w:val="24"/>
+                <w:szCs w:val="24"/>
+              </w:rPr>
+            </w:pPr>
             <w:r>
+              <w:rPr>
+                <w:sz w:val="24"/>
+                <w:szCs w:val="24"/>
+              </w:rPr>
               <w:t>База данных и бизнес логика комментариев, страницы и их обработчики (создание, редактирование, сокрытие).</w:t>
             </w:r>
           </w:p>
         </w:tc>
         <w:tc>
           <w:tcPr>
-            <w:tcW w:w="3355" w:type="dxa"/>
-            <w:tmTcPr id="1743606933" protected="0"/>
+            <w:tcW w:w="3517" w:type="dxa"/>
+            <w:tmTcPr id="1749800186" protected="0"/>
           </w:tcPr>
           <w:p>
-            <w:pPr/>
+            <w:pPr>
+              <w:rPr>
+                <w:sz w:val="24"/>
+                <w:szCs w:val="24"/>
+              </w:rPr>
+            </w:pPr>
             <w:r>
+              <w:rPr>
+                <w:sz w:val="24"/>
+                <w:szCs w:val="24"/>
+              </w:rPr>
               <w:t>Копнин В.Н., Колупаев Е.М., Савостиков М.В., Дрозд Е.А., Аладьина А.А., Мошкин В.А.</w:t>
             </w:r>
           </w:p>
@@ -1298,36 +1558,63 @@
         </w:trPr>
         <w:tc>
           <w:tcPr>
-            <w:tcW w:w="1275" w:type="dxa"/>
-            <w:tmTcPr id="1743606933" protected="0"/>
+            <w:tcW w:w="1463" w:type="dxa"/>
+            <w:tmTcPr id="1749800186" protected="0"/>
           </w:tcPr>
           <w:p>
-            <w:pPr/>
+            <w:pPr>
+              <w:rPr>
+                <w:sz w:val="24"/>
+                <w:szCs w:val="24"/>
+              </w:rPr>
+            </w:pPr>
             <w:r>
+              <w:rPr>
+                <w:sz w:val="24"/>
+                <w:szCs w:val="24"/>
+              </w:rPr>
               <w:t>10.05.2025</w:t>
             </w:r>
           </w:p>
         </w:tc>
         <w:tc>
           <w:tcPr>
-            <w:tcW w:w="5434" w:type="dxa"/>
-            <w:tmTcPr id="1743606933" protected="0"/>
+            <w:tcW w:w="5084" w:type="dxa"/>
+            <w:tmTcPr id="1749800186" protected="0"/>
           </w:tcPr>
           <w:p>
-            <w:pPr/>
+            <w:pPr>
+              <w:rPr>
+                <w:sz w:val="24"/>
+                <w:szCs w:val="24"/>
+              </w:rPr>
+            </w:pPr>
             <w:r>
+              <w:rPr>
+                <w:sz w:val="24"/>
+                <w:szCs w:val="24"/>
+              </w:rPr>
               <w:t>Промежуточное тестирование приложения и исправление дефектов.</w:t>
             </w:r>
           </w:p>
         </w:tc>
         <w:tc>
           <w:tcPr>
-            <w:tcW w:w="3355" w:type="dxa"/>
-            <w:tmTcPr id="1743606933" protected="0"/>
+            <w:tcW w:w="3517" w:type="dxa"/>
+            <w:tmTcPr id="1749800186" protected="0"/>
           </w:tcPr>
           <w:p>
-            <w:pPr/>
+            <w:pPr>
+              <w:rPr>
+                <w:sz w:val="24"/>
+                <w:szCs w:val="24"/>
+              </w:rPr>
+            </w:pPr>
             <w:r>
+              <w:rPr>
+                <w:sz w:val="24"/>
+                <w:szCs w:val="24"/>
+              </w:rPr>
               <w:t>Копнин В.Н., Колупаев Е.М., Савостиков М.В., Дрозд Е.А., Аладьина А.А., Мошкин В.А.</w:t>
             </w:r>
           </w:p>
@@ -1341,36 +1628,63 @@
         </w:trPr>
         <w:tc>
           <w:tcPr>
-            <w:tcW w:w="1275" w:type="dxa"/>
-            <w:tmTcPr id="1743606933" protected="0"/>
+            <w:tcW w:w="1463" w:type="dxa"/>
+            <w:tmTcPr id="1749800186" protected="0"/>
           </w:tcPr>
           <w:p>
-            <w:pPr/>
+            <w:pPr>
+              <w:rPr>
+                <w:sz w:val="24"/>
+                <w:szCs w:val="24"/>
+              </w:rPr>
+            </w:pPr>
             <w:r>
+              <w:rPr>
+                <w:sz w:val="24"/>
+                <w:szCs w:val="24"/>
+              </w:rPr>
               <w:t>17.05.2025</w:t>
             </w:r>
           </w:p>
         </w:tc>
         <w:tc>
           <w:tcPr>
-            <w:tcW w:w="5434" w:type="dxa"/>
-            <w:tmTcPr id="1743606933" protected="0"/>
+            <w:tcW w:w="5084" w:type="dxa"/>
+            <w:tmTcPr id="1749800186" protected="0"/>
           </w:tcPr>
           <w:p>
-            <w:pPr/>
+            <w:pPr>
+              <w:rPr>
+                <w:sz w:val="24"/>
+                <w:szCs w:val="24"/>
+              </w:rPr>
+            </w:pPr>
             <w:r>
+              <w:rPr>
+                <w:sz w:val="24"/>
+                <w:szCs w:val="24"/>
+              </w:rPr>
               <w:t>Информационные страницы, база данных, бизнес логика и обработчики.</w:t>
             </w:r>
           </w:p>
         </w:tc>
         <w:tc>
           <w:tcPr>
-            <w:tcW w:w="3355" w:type="dxa"/>
-            <w:tmTcPr id="1743606933" protected="0"/>
+            <w:tcW w:w="3517" w:type="dxa"/>
+            <w:tmTcPr id="1749800186" protected="0"/>
           </w:tcPr>
           <w:p>
-            <w:pPr/>
+            <w:pPr>
+              <w:rPr>
+                <w:sz w:val="24"/>
+                <w:szCs w:val="24"/>
+              </w:rPr>
+            </w:pPr>
             <w:r>
+              <w:rPr>
+                <w:sz w:val="24"/>
+                <w:szCs w:val="24"/>
+              </w:rPr>
               <w:t>Копнин В.Н., Колупаев Е.М., Савостиков М.В., Дрозд Е.А., Аладьина А.А., Мошкин В.А.</w:t>
             </w:r>
           </w:p>
@@ -1384,36 +1698,63 @@
         </w:trPr>
         <w:tc>
           <w:tcPr>
-            <w:tcW w:w="1275" w:type="dxa"/>
-            <w:tmTcPr id="1743606933" protected="0"/>
+            <w:tcW w:w="1463" w:type="dxa"/>
+            <w:tmTcPr id="1749800186" protected="0"/>
           </w:tcPr>
           <w:p>
-            <w:pPr/>
+            <w:pPr>
+              <w:rPr>
+                <w:sz w:val="24"/>
+                <w:szCs w:val="24"/>
+              </w:rPr>
+            </w:pPr>
             <w:r>
+              <w:rPr>
+                <w:sz w:val="24"/>
+                <w:szCs w:val="24"/>
+              </w:rPr>
               <w:t>20.05.2025</w:t>
             </w:r>
           </w:p>
         </w:tc>
         <w:tc>
           <w:tcPr>
-            <w:tcW w:w="5434" w:type="dxa"/>
-            <w:tmTcPr id="1743606933" protected="0"/>
+            <w:tcW w:w="5084" w:type="dxa"/>
+            <w:tmTcPr id="1749800186" protected="0"/>
           </w:tcPr>
           <w:p>
-            <w:pPr/>
+            <w:pPr>
+              <w:rPr>
+                <w:sz w:val="24"/>
+                <w:szCs w:val="24"/>
+              </w:rPr>
+            </w:pPr>
             <w:r>
+              <w:rPr>
+                <w:sz w:val="24"/>
+                <w:szCs w:val="24"/>
+              </w:rPr>
               <w:t>Полное тестирование приложения, проверка соответствия спецификации.</w:t>
             </w:r>
           </w:p>
         </w:tc>
         <w:tc>
           <w:tcPr>
-            <w:tcW w:w="3355" w:type="dxa"/>
-            <w:tmTcPr id="1743606933" protected="0"/>
+            <w:tcW w:w="3517" w:type="dxa"/>
+            <w:tmTcPr id="1749800186" protected="0"/>
           </w:tcPr>
           <w:p>
-            <w:pPr/>
+            <w:pPr>
+              <w:rPr>
+                <w:sz w:val="24"/>
+                <w:szCs w:val="24"/>
+              </w:rPr>
+            </w:pPr>
             <w:r>
+              <w:rPr>
+                <w:sz w:val="24"/>
+                <w:szCs w:val="24"/>
+              </w:rPr>
               <w:t>Копнин В.Н., Мошкин В.А.</w:t>
             </w:r>
           </w:p>
@@ -1427,37 +1768,79 @@
         </w:trPr>
         <w:tc>
           <w:tcPr>
-            <w:tcW w:w="1275" w:type="dxa"/>
-            <w:tmTcPr id="1743606933" protected="0"/>
+            <w:tcW w:w="1463" w:type="dxa"/>
+            <w:tmTcPr id="1749800186" protected="0"/>
           </w:tcPr>
           <w:p>
-            <w:pPr/>
+            <w:pPr>
+              <w:rPr>
+                <w:sz w:val="24"/>
+                <w:szCs w:val="24"/>
+              </w:rPr>
+            </w:pPr>
             <w:r>
+              <w:rPr>
+                <w:sz w:val="24"/>
+                <w:szCs w:val="24"/>
+              </w:rPr>
               <w:t>24.05.2025</w:t>
             </w:r>
           </w:p>
         </w:tc>
         <w:tc>
           <w:tcPr>
-            <w:tcW w:w="5434" w:type="dxa"/>
-            <w:tmTcPr id="1743606933" protected="0"/>
+            <w:tcW w:w="5084" w:type="dxa"/>
+            <w:tmTcPr id="1749800186" protected="0"/>
           </w:tcPr>
           <w:p>
-            <w:pPr/>
+            <w:pPr>
+              <w:rPr>
+                <w:sz w:val="24"/>
+                <w:szCs w:val="24"/>
+              </w:rPr>
+            </w:pPr>
             <w:r>
+              <w:rPr>
+                <w:sz w:val="24"/>
+                <w:szCs w:val="24"/>
+              </w:rPr>
               <w:t>Исправление дефектов и релиз.</w:t>
             </w:r>
           </w:p>
         </w:tc>
         <w:tc>
           <w:tcPr>
-            <w:tcW w:w="3355" w:type="dxa"/>
-            <w:tmTcPr id="1743606933" protected="0"/>
+            <w:tcW w:w="3517" w:type="dxa"/>
+            <w:tmTcPr id="1749800186" protected="0"/>
           </w:tcPr>
           <w:p>
-            <w:pPr/>
+            <w:pPr>
+              <w:rPr>
+                <w:sz w:val="24"/>
+                <w:szCs w:val="24"/>
+              </w:rPr>
+            </w:pPr>
             <w:r>
-              <w:t>Копнин В.Н., Колупаев Е.М., Савостиков М.,В., Дрозд Е.А., Аладьина А.А., Мошкин В.А.</w:t>
+              <w:rPr>
+                <w:sz w:val="24"/>
+                <w:szCs w:val="24"/>
+              </w:rPr>
+              <w:t xml:space="preserve">Копнин В.Н., Аладьина А.А., Колупаев Е.М., Дрозд Е.А., Савостиков М.В., </w:t>
+            </w:r>
+          </w:p>
+          <w:p>
+            <w:pPr>
+              <w:rPr>
+                <w:sz w:val="24"/>
+                <w:szCs w:val="24"/>
+              </w:rPr>
+            </w:pPr>
+            <w:r>
+              <w:rPr>
+                <w:sz w:val="24"/>
+                <w:szCs w:val="24"/>
+              </w:rPr>
+              <w:t>Мошкин В.А.</w:t>
             </w:r>
           </w:p>
         </w:tc>
@@ -1470,48 +1853,84 @@
         </w:trPr>
         <w:tc>
           <w:tcPr>
-            <w:tcW w:w="1275" w:type="dxa"/>
-            <w:tmTcPr id="1743606933" protected="0"/>
+            <w:tcW w:w="1463" w:type="dxa"/>
+            <w:tmTcPr id="1749800186" protected="0"/>
           </w:tcPr>
           <w:p>
-            <w:pPr/>
+            <w:pPr>
+              <w:rPr>
+                <w:sz w:val="24"/>
+                <w:szCs w:val="24"/>
+              </w:rPr>
+            </w:pPr>
             <w:r>
+              <w:rPr>
+                <w:sz w:val="24"/>
+                <w:szCs w:val="24"/>
+              </w:rPr>
               <w:t>31.05.2025</w:t>
             </w:r>
           </w:p>
         </w:tc>
         <w:tc>
           <w:tcPr>
-            <w:tcW w:w="5434" w:type="dxa"/>
-            <w:tmTcPr id="1743606933" protected="0"/>
+            <w:tcW w:w="5084" w:type="dxa"/>
+            <w:tmTcPr id="1749800186" protected="0"/>
           </w:tcPr>
           <w:p>
-            <w:pPr/>
+            <w:pPr>
+              <w:rPr>
+                <w:sz w:val="24"/>
+                <w:szCs w:val="24"/>
+              </w:rPr>
+            </w:pPr>
             <w:r>
+              <w:rPr>
+                <w:sz w:val="24"/>
+                <w:szCs w:val="24"/>
+              </w:rPr>
               <w:t>Пострелизные хотфиксы</w:t>
             </w:r>
           </w:p>
         </w:tc>
         <w:tc>
           <w:tcPr>
-            <w:tcW w:w="3355" w:type="dxa"/>
-            <w:tmTcPr id="1743606933" protected="0"/>
+            <w:tcW w:w="3517" w:type="dxa"/>
+            <w:tmTcPr id="1749800186" protected="0"/>
           </w:tcPr>
           <w:p>
-            <w:pPr/>
+            <w:pPr>
+              <w:rPr>
+                <w:sz w:val="24"/>
+                <w:szCs w:val="24"/>
+              </w:rPr>
+            </w:pPr>
             <w:r>
-              <w:t>Копнин В.Н., Колупаев Е.М., Савостиков М.,В., Дрозд Е.А., Аладьина А.А., Мошкин В.А.</w:t>
+              <w:rPr>
+                <w:sz w:val="24"/>
+                <w:szCs w:val="24"/>
+              </w:rPr>
+              <w:t xml:space="preserve">Копнин В.Н., Аладьина А.А., Колупаев Е.М., Дрозд Е.А., Савостиков М.В., </w:t>
+            </w:r>
+          </w:p>
+          <w:p>
+            <w:pPr>
+              <w:rPr>
+                <w:sz w:val="24"/>
+                <w:szCs w:val="24"/>
+              </w:rPr>
+            </w:pPr>
+            <w:r>
+              <w:rPr>
+                <w:sz w:val="24"/>
+                <w:szCs w:val="24"/>
+              </w:rPr>
+              <w:t>Мошкин В.А.</w:t>
             </w:r>
           </w:p>
         </w:tc>
       </w:tr>
     </w:tbl>
-    <w:p>
-      <w:pPr>
-        <w:ind w:left="142"/>
-      </w:pPr>
-      <w:r/>
-    </w:p>
     <w:p>
       <w:pPr>
         <w:ind w:left="142"/>
@@ -1589,7 +2008,7 @@
           <w:sz w:val="24"/>
           <w:szCs w:val="24"/>
         </w:rPr>
-        <w:t>согласованность изменений с заказчиком.</w:t>
+        <w:t>согласованность изменений с заказчиком;</w:t>
       </w:r>
     </w:p>
     <w:p>
@@ -1734,7 +2153,7 @@
           <w:sz w:val="24"/>
           <w:szCs w:val="24"/>
         </w:rPr>
-        <w:t>ограничение доступа к используемым в разработке инструментам;</w:t>
+        <w:t>ограничение доступа к используемым при разработке инструментам;</w:t>
       </w:r>
     </w:p>
     <w:p>
@@ -1754,7 +2173,7 @@
           <w:sz w:val="24"/>
           <w:szCs w:val="24"/>
         </w:rPr>
-        <w:t>ограничение доступа к необходимым ресурсам;</w:t>
+        <w:t>ограничение доступа к необходимым информационным ресурсам;</w:t>
       </w:r>
     </w:p>
     <w:p>

</xml_diff>

<commit_message>
Update README, specification and PRD (resolves #37)
* PRD and specification updated (refs #37)

* README updated (refs #37)

* Specification updated (resolves #37)
</commit_message>
<xml_diff>
--- a/documents/product-requirements-document.docx
+++ b/documents/product-requirements-document.docx
@@ -67,7 +67,7 @@
           <w:sz w:val="24"/>
           <w:szCs w:val="24"/>
         </w:rPr>
-        <w:t xml:space="preserve"> 10.03.2025–31.05.2025</w:t>
+        <w:t xml:space="preserve"> 10.03.2025–14.06.2025</w:t>
       </w:r>
     </w:p>
     <w:p>
@@ -270,7 +270,7 @@
           <w:sz w:val="24"/>
           <w:szCs w:val="24"/>
         </w:rPr>
-        <w:t>продуктовый сервер;</w:t>
+        <w:t>продуктовый сервер  с ssh доступом;</w:t>
       </w:r>
     </w:p>
     <w:p>
@@ -330,7 +330,67 @@
           <w:sz w:val="24"/>
           <w:szCs w:val="24"/>
         </w:rPr>
-        <w:t>сервер/виртуальная машины с СУБД PostgreSQL 16.</w:t>
+        <w:t>сервер/виртуальная машина/контейнер с СУБД PostgreSQL 16;</w:t>
+      </w:r>
+    </w:p>
+    <w:p>
+      <w:pPr>
+        <w:numPr>
+          <w:ilvl w:val="0"/>
+          <w:numId w:val="4"/>
+        </w:numPr>
+        <w:ind w:left="502" w:hanging="360"/>
+        <w:rPr>
+          <w:sz w:val="24"/>
+          <w:szCs w:val="24"/>
+        </w:rPr>
+      </w:pPr>
+      <w:r>
+        <w:rPr>
+          <w:sz w:val="24"/>
+          <w:szCs w:val="24"/>
+        </w:rPr>
+        <w:t>стабильное Интернет-соединение;</w:t>
+      </w:r>
+    </w:p>
+    <w:p>
+      <w:pPr>
+        <w:numPr>
+          <w:ilvl w:val="0"/>
+          <w:numId w:val="4"/>
+        </w:numPr>
+        <w:ind w:left="502" w:hanging="360"/>
+        <w:rPr>
+          <w:sz w:val="24"/>
+          <w:szCs w:val="24"/>
+        </w:rPr>
+      </w:pPr>
+      <w:r>
+        <w:rPr>
+          <w:sz w:val="24"/>
+          <w:szCs w:val="24"/>
+        </w:rPr>
+        <w:t>приложение для работы с документами формата docx (FreeOffice, или LibreOffice, или MS Office Word);</w:t>
+      </w:r>
+    </w:p>
+    <w:p>
+      <w:pPr>
+        <w:numPr>
+          <w:ilvl w:val="0"/>
+          <w:numId w:val="4"/>
+        </w:numPr>
+        <w:ind w:left="502" w:hanging="360"/>
+        <w:rPr>
+          <w:sz w:val="24"/>
+          <w:szCs w:val="24"/>
+        </w:rPr>
+      </w:pPr>
+      <w:r>
+        <w:rPr>
+          <w:sz w:val="24"/>
+          <w:szCs w:val="24"/>
+        </w:rPr>
+        <w:t>приложение для работы с БД (DBeaver).</w:t>
       </w:r>
     </w:p>
     <w:p>
@@ -377,7 +437,7 @@
         <w:tc>
           <w:tcPr>
             <w:tcW w:w="3355" w:type="dxa"/>
-            <w:tmTcPr id="1743606933" protected="0"/>
+            <w:tmTcPr id="1749800186" protected="0"/>
           </w:tcPr>
           <w:p>
             <w:pPr>
@@ -402,7 +462,7 @@
         <w:tc>
           <w:tcPr>
             <w:tcW w:w="3355" w:type="dxa"/>
-            <w:tmTcPr id="1743606933" protected="0"/>
+            <w:tmTcPr id="1749800186" protected="0"/>
           </w:tcPr>
           <w:p>
             <w:pPr>
@@ -427,7 +487,7 @@
         <w:tc>
           <w:tcPr>
             <w:tcW w:w="3355" w:type="dxa"/>
-            <w:tmTcPr id="1743606933" protected="0"/>
+            <w:tmTcPr id="1749800186" protected="0"/>
           </w:tcPr>
           <w:p>
             <w:pPr>
@@ -459,7 +519,7 @@
         <w:tc>
           <w:tcPr>
             <w:tcW w:w="3355" w:type="dxa"/>
-            <w:tmTcPr id="1743606933" protected="0"/>
+            <w:tmTcPr id="1749800186" protected="0"/>
           </w:tcPr>
           <w:p>
             <w:pPr>
@@ -480,7 +540,7 @@
         <w:tc>
           <w:tcPr>
             <w:tcW w:w="3355" w:type="dxa"/>
-            <w:tmTcPr id="1743606933" protected="0"/>
+            <w:tmTcPr id="1749800186" protected="0"/>
           </w:tcPr>
           <w:p>
             <w:pPr>
@@ -501,7 +561,7 @@
         <w:tc>
           <w:tcPr>
             <w:tcW w:w="3355" w:type="dxa"/>
-            <w:tmTcPr id="1743606933" protected="0"/>
+            <w:tmTcPr id="1749800186" protected="0"/>
           </w:tcPr>
           <w:p>
             <w:pPr>
@@ -515,7 +575,7 @@
                 <w:sz w:val="24"/>
                 <w:szCs w:val="24"/>
               </w:rPr>
-              <w:t>Менеджер, разработчик (BE), технический специалист</w:t>
+              <w:t>Менеджер, технический специалист, разработчик (FS)</w:t>
             </w:r>
           </w:p>
         </w:tc>
@@ -529,7 +589,7 @@
         <w:tc>
           <w:tcPr>
             <w:tcW w:w="3355" w:type="dxa"/>
-            <w:tmTcPr id="1743606933" protected="0"/>
+            <w:tmTcPr id="1749800186" protected="0"/>
           </w:tcPr>
           <w:p>
             <w:pPr>
@@ -550,7 +610,7 @@
         <w:tc>
           <w:tcPr>
             <w:tcW w:w="3355" w:type="dxa"/>
-            <w:tmTcPr id="1743606933" protected="0"/>
+            <w:tmTcPr id="1749800186" protected="0"/>
           </w:tcPr>
           <w:p>
             <w:pPr>
@@ -571,7 +631,7 @@
         <w:tc>
           <w:tcPr>
             <w:tcW w:w="3355" w:type="dxa"/>
-            <w:tmTcPr id="1743606933" protected="0"/>
+            <w:tmTcPr id="1749800186" protected="0"/>
           </w:tcPr>
           <w:p>
             <w:pPr>
@@ -585,7 +645,7 @@
                 <w:sz w:val="24"/>
                 <w:szCs w:val="24"/>
               </w:rPr>
-              <w:t>Разработчик (FE + BE)</w:t>
+              <w:t>Разработчик (FE)</w:t>
             </w:r>
           </w:p>
         </w:tc>
@@ -599,7 +659,7 @@
         <w:tc>
           <w:tcPr>
             <w:tcW w:w="3355" w:type="dxa"/>
-            <w:tmTcPr id="1743606933" protected="0"/>
+            <w:tmTcPr id="1749800186" protected="0"/>
           </w:tcPr>
           <w:p>
             <w:pPr>
@@ -620,7 +680,7 @@
         <w:tc>
           <w:tcPr>
             <w:tcW w:w="3355" w:type="dxa"/>
-            <w:tmTcPr id="1743606933" protected="0"/>
+            <w:tmTcPr id="1749800186" protected="0"/>
           </w:tcPr>
           <w:p>
             <w:pPr>
@@ -641,7 +701,7 @@
         <w:tc>
           <w:tcPr>
             <w:tcW w:w="3355" w:type="dxa"/>
-            <w:tmTcPr id="1743606933" protected="0"/>
+            <w:tmTcPr id="1749800186" protected="0"/>
           </w:tcPr>
           <w:p>
             <w:pPr>
@@ -669,7 +729,7 @@
         <w:tc>
           <w:tcPr>
             <w:tcW w:w="3355" w:type="dxa"/>
-            <w:tmTcPr id="1743606933" protected="0"/>
+            <w:tmTcPr id="1749800186" protected="0"/>
           </w:tcPr>
           <w:p>
             <w:pPr>
@@ -690,7 +750,7 @@
         <w:tc>
           <w:tcPr>
             <w:tcW w:w="3355" w:type="dxa"/>
-            <w:tmTcPr id="1743606933" protected="0"/>
+            <w:tmTcPr id="1749800186" protected="0"/>
           </w:tcPr>
           <w:p>
             <w:pPr>
@@ -711,7 +771,7 @@
         <w:tc>
           <w:tcPr>
             <w:tcW w:w="3355" w:type="dxa"/>
-            <w:tmTcPr id="1743606933" protected="0"/>
+            <w:tmTcPr id="1749800186" protected="0"/>
           </w:tcPr>
           <w:p>
             <w:pPr>
@@ -739,7 +799,7 @@
         <w:tc>
           <w:tcPr>
             <w:tcW w:w="3355" w:type="dxa"/>
-            <w:tmTcPr id="1743606933" protected="0"/>
+            <w:tmTcPr id="1749800186" protected="0"/>
           </w:tcPr>
           <w:p>
             <w:pPr>
@@ -760,7 +820,7 @@
         <w:tc>
           <w:tcPr>
             <w:tcW w:w="3355" w:type="dxa"/>
-            <w:tmTcPr id="1743606933" protected="0"/>
+            <w:tmTcPr id="1749800186" protected="0"/>
           </w:tcPr>
           <w:p>
             <w:pPr>
@@ -781,7 +841,7 @@
         <w:tc>
           <w:tcPr>
             <w:tcW w:w="3355" w:type="dxa"/>
-            <w:tmTcPr id="1743606933" protected="0"/>
+            <w:tmTcPr id="1749800186" protected="0"/>
           </w:tcPr>
           <w:p>
             <w:pPr>
@@ -795,7 +855,7 @@
                 <w:sz w:val="24"/>
                 <w:szCs w:val="24"/>
               </w:rPr>
-              <w:t>Тестировщик (unit), разработчик (BE)</w:t>
+              <w:t xml:space="preserve">Разработчик (BE), тестировщик (unit), </w:t>
             </w:r>
           </w:p>
         </w:tc>
@@ -809,7 +869,7 @@
         <w:tc>
           <w:tcPr>
             <w:tcW w:w="3355" w:type="dxa"/>
-            <w:tmTcPr id="1743606933" protected="0"/>
+            <w:tmTcPr id="1749800186" protected="0"/>
           </w:tcPr>
           <w:p>
             <w:pPr>
@@ -830,7 +890,7 @@
         <w:tc>
           <w:tcPr>
             <w:tcW w:w="3355" w:type="dxa"/>
-            <w:tmTcPr id="1743606933" protected="0"/>
+            <w:tmTcPr id="1749800186" protected="0"/>
           </w:tcPr>
           <w:p>
             <w:pPr>
@@ -851,7 +911,7 @@
         <w:tc>
           <w:tcPr>
             <w:tcW w:w="3355" w:type="dxa"/>
-            <w:tmTcPr id="1743606933" protected="0"/>
+            <w:tmTcPr id="1749800186" protected="0"/>
           </w:tcPr>
           <w:p>
             <w:pPr>
@@ -865,31 +925,12 @@
                 <w:sz w:val="24"/>
                 <w:szCs w:val="24"/>
               </w:rPr>
-              <w:t>Инженер по обеспечению качества, тестировщик (system, integration)</w:t>
+              <w:t>Инженер по обеспечению качества, тестировщик</w:t>
             </w:r>
           </w:p>
         </w:tc>
       </w:tr>
     </w:tbl>
-    <w:p>
-      <w:pPr>
-        <w:ind w:left="142"/>
-        <w:rPr>
-          <w:b/>
-          <w:bCs/>
-          <w:sz w:val="24"/>
-          <w:szCs w:val="24"/>
-        </w:rPr>
-      </w:pPr>
-      <w:r>
-        <w:rPr>
-          <w:b/>
-          <w:bCs/>
-          <w:sz w:val="24"/>
-          <w:szCs w:val="24"/>
-        </w:rPr>
-      </w:r>
-    </w:p>
     <w:p>
       <w:pPr>
         <w:ind w:left="142"/>
@@ -921,9 +962,9 @@
         <w:tblLook w:val="04A0" w:firstRow="1" w:lastRow="0" w:firstColumn="1" w:lastColumn="0" w:noHBand="0" w:noVBand="1"/>
       </w:tblPr>
       <w:tblGrid>
-        <w:gridCol w:w="1275"/>
-        <w:gridCol w:w="5434"/>
-        <w:gridCol w:w="3355"/>
+        <w:gridCol w:w="1463"/>
+        <w:gridCol w:w="5084"/>
+        <w:gridCol w:w="3517"/>
       </w:tblGrid>
       <w:tr>
         <w:trPr>
@@ -933,11 +974,16 @@
         </w:trPr>
         <w:tc>
           <w:tcPr>
-            <w:tcW w:w="1275" w:type="dxa"/>
-            <w:tmTcPr id="1743606933" protected="0"/>
+            <w:tcW w:w="1463" w:type="dxa"/>
+            <w:tmTcPr id="1749800186" protected="0"/>
           </w:tcPr>
           <w:p>
-            <w:pPr/>
+            <w:pPr>
+              <w:rPr>
+                <w:sz w:val="24"/>
+                <w:szCs w:val="24"/>
+              </w:rPr>
+            </w:pPr>
             <w:r>
               <w:rPr>
                 <w:b/>
@@ -947,16 +993,26 @@
               </w:rPr>
               <w:t>Дата</w:t>
             </w:r>
-            <w:r/>
+            <w:r>
+              <w:rPr>
+                <w:sz w:val="24"/>
+                <w:szCs w:val="24"/>
+              </w:rPr>
+            </w:r>
           </w:p>
         </w:tc>
         <w:tc>
           <w:tcPr>
-            <w:tcW w:w="5434" w:type="dxa"/>
-            <w:tmTcPr id="1743606933" protected="0"/>
+            <w:tcW w:w="5084" w:type="dxa"/>
+            <w:tmTcPr id="1749800186" protected="0"/>
           </w:tcPr>
           <w:p>
-            <w:pPr/>
+            <w:pPr>
+              <w:rPr>
+                <w:sz w:val="24"/>
+                <w:szCs w:val="24"/>
+              </w:rPr>
+            </w:pPr>
             <w:r>
               <w:rPr>
                 <w:b/>
@@ -966,16 +1022,26 @@
               </w:rPr>
               <w:t>Ожидаемые результаты</w:t>
             </w:r>
-            <w:r/>
+            <w:r>
+              <w:rPr>
+                <w:sz w:val="24"/>
+                <w:szCs w:val="24"/>
+              </w:rPr>
+            </w:r>
           </w:p>
         </w:tc>
         <w:tc>
           <w:tcPr>
-            <w:tcW w:w="3355" w:type="dxa"/>
-            <w:tmTcPr id="1743606933" protected="0"/>
+            <w:tcW w:w="3517" w:type="dxa"/>
+            <w:tmTcPr id="1749800186" protected="0"/>
           </w:tcPr>
           <w:p>
-            <w:pPr/>
+            <w:pPr>
+              <w:rPr>
+                <w:sz w:val="24"/>
+                <w:szCs w:val="24"/>
+              </w:rPr>
+            </w:pPr>
             <w:r>
               <w:rPr>
                 <w:b/>
@@ -985,7 +1051,12 @@
               </w:rPr>
               <w:t>Ответственные</w:t>
             </w:r>
-            <w:r/>
+            <w:r>
+              <w:rPr>
+                <w:sz w:val="24"/>
+                <w:szCs w:val="24"/>
+              </w:rPr>
+            </w:r>
           </w:p>
         </w:tc>
       </w:tr>
@@ -997,36 +1068,63 @@
         </w:trPr>
         <w:tc>
           <w:tcPr>
-            <w:tcW w:w="1275" w:type="dxa"/>
-            <w:tmTcPr id="1743606933" protected="0"/>
+            <w:tcW w:w="1463" w:type="dxa"/>
+            <w:tmTcPr id="1749800186" protected="0"/>
           </w:tcPr>
           <w:p>
-            <w:pPr/>
+            <w:pPr>
+              <w:rPr>
+                <w:sz w:val="24"/>
+                <w:szCs w:val="24"/>
+              </w:rPr>
+            </w:pPr>
             <w:r>
+              <w:rPr>
+                <w:sz w:val="24"/>
+                <w:szCs w:val="24"/>
+              </w:rPr>
               <w:t>25.03.2025</w:t>
             </w:r>
           </w:p>
         </w:tc>
         <w:tc>
           <w:tcPr>
-            <w:tcW w:w="5434" w:type="dxa"/>
-            <w:tmTcPr id="1743606933" protected="0"/>
+            <w:tcW w:w="5084" w:type="dxa"/>
+            <w:tmTcPr id="1749800186" protected="0"/>
           </w:tcPr>
           <w:p>
-            <w:pPr/>
+            <w:pPr>
+              <w:rPr>
+                <w:sz w:val="24"/>
+                <w:szCs w:val="24"/>
+              </w:rPr>
+            </w:pPr>
             <w:r>
+              <w:rPr>
+                <w:sz w:val="24"/>
+                <w:szCs w:val="24"/>
+              </w:rPr>
               <w:t>Спецификация, первичная документация.</w:t>
             </w:r>
           </w:p>
         </w:tc>
         <w:tc>
           <w:tcPr>
-            <w:tcW w:w="3355" w:type="dxa"/>
-            <w:tmTcPr id="1743606933" protected="0"/>
+            <w:tcW w:w="3517" w:type="dxa"/>
+            <w:tmTcPr id="1749800186" protected="0"/>
           </w:tcPr>
           <w:p>
-            <w:pPr/>
+            <w:pPr>
+              <w:rPr>
+                <w:sz w:val="24"/>
+                <w:szCs w:val="24"/>
+              </w:rPr>
+            </w:pPr>
             <w:r>
+              <w:rPr>
+                <w:sz w:val="24"/>
+                <w:szCs w:val="24"/>
+              </w:rPr>
               <w:t>Копнин В.Н.</w:t>
             </w:r>
           </w:p>
@@ -1040,36 +1138,63 @@
         </w:trPr>
         <w:tc>
           <w:tcPr>
-            <w:tcW w:w="1275" w:type="dxa"/>
-            <w:tmTcPr id="1743606933" protected="0"/>
+            <w:tcW w:w="1463" w:type="dxa"/>
+            <w:tmTcPr id="1749800186" protected="0"/>
           </w:tcPr>
           <w:p>
-            <w:pPr/>
+            <w:pPr>
+              <w:rPr>
+                <w:sz w:val="24"/>
+                <w:szCs w:val="24"/>
+              </w:rPr>
+            </w:pPr>
             <w:r>
+              <w:rPr>
+                <w:sz w:val="24"/>
+                <w:szCs w:val="24"/>
+              </w:rPr>
               <w:t>29.03.2025</w:t>
             </w:r>
           </w:p>
         </w:tc>
         <w:tc>
           <w:tcPr>
-            <w:tcW w:w="5434" w:type="dxa"/>
-            <w:tmTcPr id="1743606933" protected="0"/>
+            <w:tcW w:w="5084" w:type="dxa"/>
+            <w:tmTcPr id="1749800186" protected="0"/>
           </w:tcPr>
           <w:p>
-            <w:pPr/>
+            <w:pPr>
+              <w:rPr>
+                <w:sz w:val="24"/>
+                <w:szCs w:val="24"/>
+              </w:rPr>
+            </w:pPr>
             <w:r>
+              <w:rPr>
+                <w:sz w:val="24"/>
+                <w:szCs w:val="24"/>
+              </w:rPr>
               <w:t>База данных и бизнес логика пользователей и их ролей.</w:t>
             </w:r>
           </w:p>
         </w:tc>
         <w:tc>
           <w:tcPr>
-            <w:tcW w:w="3355" w:type="dxa"/>
-            <w:tmTcPr id="1743606933" protected="0"/>
+            <w:tcW w:w="3517" w:type="dxa"/>
+            <w:tmTcPr id="1749800186" protected="0"/>
           </w:tcPr>
           <w:p>
-            <w:pPr/>
+            <w:pPr>
+              <w:rPr>
+                <w:sz w:val="24"/>
+                <w:szCs w:val="24"/>
+              </w:rPr>
+            </w:pPr>
             <w:r>
+              <w:rPr>
+                <w:sz w:val="24"/>
+                <w:szCs w:val="24"/>
+              </w:rPr>
               <w:t>Колупаев Е.М., Савостиков М.В., Мошкин В.А.</w:t>
             </w:r>
           </w:p>
@@ -1083,36 +1208,63 @@
         </w:trPr>
         <w:tc>
           <w:tcPr>
-            <w:tcW w:w="1275" w:type="dxa"/>
-            <w:tmTcPr id="1743606933" protected="0"/>
+            <w:tcW w:w="1463" w:type="dxa"/>
+            <w:tmTcPr id="1749800186" protected="0"/>
           </w:tcPr>
           <w:p>
-            <w:pPr/>
+            <w:pPr>
+              <w:rPr>
+                <w:sz w:val="24"/>
+                <w:szCs w:val="24"/>
+              </w:rPr>
+            </w:pPr>
             <w:r>
+              <w:rPr>
+                <w:sz w:val="24"/>
+                <w:szCs w:val="24"/>
+              </w:rPr>
               <w:t>01.04.2025</w:t>
             </w:r>
           </w:p>
         </w:tc>
         <w:tc>
           <w:tcPr>
-            <w:tcW w:w="5434" w:type="dxa"/>
-            <w:tmTcPr id="1743606933" protected="0"/>
+            <w:tcW w:w="5084" w:type="dxa"/>
+            <w:tmTcPr id="1749800186" protected="0"/>
           </w:tcPr>
           <w:p>
-            <w:pPr/>
+            <w:pPr>
+              <w:rPr>
+                <w:sz w:val="24"/>
+                <w:szCs w:val="24"/>
+              </w:rPr>
+            </w:pPr>
             <w:r>
+              <w:rPr>
+                <w:sz w:val="24"/>
+                <w:szCs w:val="24"/>
+              </w:rPr>
               <w:t>Дизайн приложения.</w:t>
             </w:r>
           </w:p>
         </w:tc>
         <w:tc>
           <w:tcPr>
-            <w:tcW w:w="3355" w:type="dxa"/>
-            <w:tmTcPr id="1743606933" protected="0"/>
+            <w:tcW w:w="3517" w:type="dxa"/>
+            <w:tmTcPr id="1749800186" protected="0"/>
           </w:tcPr>
           <w:p>
-            <w:pPr/>
+            <w:pPr>
+              <w:rPr>
+                <w:sz w:val="24"/>
+                <w:szCs w:val="24"/>
+              </w:rPr>
+            </w:pPr>
             <w:r>
+              <w:rPr>
+                <w:sz w:val="24"/>
+                <w:szCs w:val="24"/>
+              </w:rPr>
               <w:t>Дрозд Е.А.</w:t>
             </w:r>
           </w:p>
@@ -1126,36 +1278,63 @@
         </w:trPr>
         <w:tc>
           <w:tcPr>
-            <w:tcW w:w="1275" w:type="dxa"/>
-            <w:tmTcPr id="1743606933" protected="0"/>
+            <w:tcW w:w="1463" w:type="dxa"/>
+            <w:tmTcPr id="1749800186" protected="0"/>
           </w:tcPr>
           <w:p>
-            <w:pPr/>
+            <w:pPr>
+              <w:rPr>
+                <w:sz w:val="24"/>
+                <w:szCs w:val="24"/>
+              </w:rPr>
+            </w:pPr>
             <w:r>
+              <w:rPr>
+                <w:sz w:val="24"/>
+                <w:szCs w:val="24"/>
+              </w:rPr>
               <w:t>08.04.2025</w:t>
             </w:r>
           </w:p>
         </w:tc>
         <w:tc>
           <w:tcPr>
-            <w:tcW w:w="5434" w:type="dxa"/>
-            <w:tmTcPr id="1743606933" protected="0"/>
+            <w:tcW w:w="5084" w:type="dxa"/>
+            <w:tmTcPr id="1749800186" protected="0"/>
           </w:tcPr>
           <w:p>
-            <w:pPr/>
+            <w:pPr>
+              <w:rPr>
+                <w:sz w:val="24"/>
+                <w:szCs w:val="24"/>
+              </w:rPr>
+            </w:pPr>
             <w:r>
+              <w:rPr>
+                <w:sz w:val="24"/>
+                <w:szCs w:val="24"/>
+              </w:rPr>
               <w:t>Аутентификация пользователей (страницы, обработчики, вспомогательные инструменты).</w:t>
             </w:r>
           </w:p>
         </w:tc>
         <w:tc>
           <w:tcPr>
-            <w:tcW w:w="3355" w:type="dxa"/>
-            <w:tmTcPr id="1743606933" protected="0"/>
+            <w:tcW w:w="3517" w:type="dxa"/>
+            <w:tmTcPr id="1749800186" protected="0"/>
           </w:tcPr>
           <w:p>
-            <w:pPr/>
+            <w:pPr>
+              <w:rPr>
+                <w:sz w:val="24"/>
+                <w:szCs w:val="24"/>
+              </w:rPr>
+            </w:pPr>
             <w:r>
+              <w:rPr>
+                <w:sz w:val="24"/>
+                <w:szCs w:val="24"/>
+              </w:rPr>
               <w:t>Аладьина А.А., Дрозд Е.А., Мошкин В.А.</w:t>
             </w:r>
           </w:p>
@@ -1169,36 +1348,63 @@
         </w:trPr>
         <w:tc>
           <w:tcPr>
-            <w:tcW w:w="1275" w:type="dxa"/>
-            <w:tmTcPr id="1743606933" protected="0"/>
+            <w:tcW w:w="1463" w:type="dxa"/>
+            <w:tmTcPr id="1749800186" protected="0"/>
           </w:tcPr>
           <w:p>
-            <w:pPr/>
+            <w:pPr>
+              <w:rPr>
+                <w:sz w:val="24"/>
+                <w:szCs w:val="24"/>
+              </w:rPr>
+            </w:pPr>
             <w:r>
+              <w:rPr>
+                <w:sz w:val="24"/>
+                <w:szCs w:val="24"/>
+              </w:rPr>
               <w:t>22.04.2025</w:t>
             </w:r>
           </w:p>
         </w:tc>
         <w:tc>
           <w:tcPr>
-            <w:tcW w:w="5434" w:type="dxa"/>
-            <w:tmTcPr id="1743606933" protected="0"/>
+            <w:tcW w:w="5084" w:type="dxa"/>
+            <w:tmTcPr id="1749800186" protected="0"/>
           </w:tcPr>
           <w:p>
-            <w:pPr/>
+            <w:pPr>
+              <w:rPr>
+                <w:sz w:val="24"/>
+                <w:szCs w:val="24"/>
+              </w:rPr>
+            </w:pPr>
             <w:r>
+              <w:rPr>
+                <w:sz w:val="24"/>
+                <w:szCs w:val="24"/>
+              </w:rPr>
               <w:t>База данных постов и бизнес логика постов, обработчики и страницы их создания и сокрытия.</w:t>
             </w:r>
           </w:p>
         </w:tc>
         <w:tc>
           <w:tcPr>
-            <w:tcW w:w="3355" w:type="dxa"/>
-            <w:tmTcPr id="1743606933" protected="0"/>
+            <w:tcW w:w="3517" w:type="dxa"/>
+            <w:tmTcPr id="1749800186" protected="0"/>
           </w:tcPr>
           <w:p>
-            <w:pPr/>
+            <w:pPr>
+              <w:rPr>
+                <w:sz w:val="24"/>
+                <w:szCs w:val="24"/>
+              </w:rPr>
+            </w:pPr>
             <w:r>
+              <w:rPr>
+                <w:sz w:val="24"/>
+                <w:szCs w:val="24"/>
+              </w:rPr>
               <w:t>Копнин В.Н., Дрозд Е.А., Аладьина А.А., Колупаев Е.М., Савостиков М.В., Мошкин В.А.</w:t>
             </w:r>
           </w:p>
@@ -1212,36 +1418,63 @@
         </w:trPr>
         <w:tc>
           <w:tcPr>
-            <w:tcW w:w="1275" w:type="dxa"/>
-            <w:tmTcPr id="1743606933" protected="0"/>
+            <w:tcW w:w="1463" w:type="dxa"/>
+            <w:tmTcPr id="1749800186" protected="0"/>
           </w:tcPr>
           <w:p>
-            <w:pPr/>
+            <w:pPr>
+              <w:rPr>
+                <w:sz w:val="24"/>
+                <w:szCs w:val="24"/>
+              </w:rPr>
+            </w:pPr>
             <w:r>
+              <w:rPr>
+                <w:sz w:val="24"/>
+                <w:szCs w:val="24"/>
+              </w:rPr>
               <w:t>29.04.2025</w:t>
             </w:r>
           </w:p>
         </w:tc>
         <w:tc>
           <w:tcPr>
-            <w:tcW w:w="5434" w:type="dxa"/>
-            <w:tmTcPr id="1743606933" protected="0"/>
+            <w:tcW w:w="5084" w:type="dxa"/>
+            <w:tmTcPr id="1749800186" protected="0"/>
           </w:tcPr>
           <w:p>
-            <w:pPr/>
+            <w:pPr>
+              <w:rPr>
+                <w:sz w:val="24"/>
+                <w:szCs w:val="24"/>
+              </w:rPr>
+            </w:pPr>
             <w:r>
+              <w:rPr>
+                <w:sz w:val="24"/>
+                <w:szCs w:val="24"/>
+              </w:rPr>
               <w:t>Редактирование и модерация постов (обработчики, страницы, методы).</w:t>
             </w:r>
           </w:p>
         </w:tc>
         <w:tc>
           <w:tcPr>
-            <w:tcW w:w="3355" w:type="dxa"/>
-            <w:tmTcPr id="1743606933" protected="0"/>
+            <w:tcW w:w="3517" w:type="dxa"/>
+            <w:tmTcPr id="1749800186" protected="0"/>
           </w:tcPr>
           <w:p>
-            <w:pPr/>
+            <w:pPr>
+              <w:rPr>
+                <w:sz w:val="24"/>
+                <w:szCs w:val="24"/>
+              </w:rPr>
+            </w:pPr>
             <w:r>
+              <w:rPr>
+                <w:sz w:val="24"/>
+                <w:szCs w:val="24"/>
+              </w:rPr>
               <w:t>Копнин В.Н., Дрозд Е.А., Аладьина А.А., Колупаев Е.М., Савостиков М.В., Мошкин В.А.</w:t>
             </w:r>
           </w:p>
@@ -1255,36 +1488,63 @@
         </w:trPr>
         <w:tc>
           <w:tcPr>
-            <w:tcW w:w="1275" w:type="dxa"/>
-            <w:tmTcPr id="1743606933" protected="0"/>
+            <w:tcW w:w="1463" w:type="dxa"/>
+            <w:tmTcPr id="1749800186" protected="0"/>
           </w:tcPr>
           <w:p>
-            <w:pPr/>
+            <w:pPr>
+              <w:rPr>
+                <w:sz w:val="24"/>
+                <w:szCs w:val="24"/>
+              </w:rPr>
+            </w:pPr>
             <w:r>
+              <w:rPr>
+                <w:sz w:val="24"/>
+                <w:szCs w:val="24"/>
+              </w:rPr>
               <w:t>06.05.2025</w:t>
             </w:r>
           </w:p>
         </w:tc>
         <w:tc>
           <w:tcPr>
-            <w:tcW w:w="5434" w:type="dxa"/>
-            <w:tmTcPr id="1743606933" protected="0"/>
+            <w:tcW w:w="5084" w:type="dxa"/>
+            <w:tmTcPr id="1749800186" protected="0"/>
           </w:tcPr>
           <w:p>
-            <w:pPr/>
+            <w:pPr>
+              <w:rPr>
+                <w:sz w:val="24"/>
+                <w:szCs w:val="24"/>
+              </w:rPr>
+            </w:pPr>
             <w:r>
+              <w:rPr>
+                <w:sz w:val="24"/>
+                <w:szCs w:val="24"/>
+              </w:rPr>
               <w:t>База данных и бизнес логика комментариев, страницы и их обработчики (создание, редактирование, сокрытие).</w:t>
             </w:r>
           </w:p>
         </w:tc>
         <w:tc>
           <w:tcPr>
-            <w:tcW w:w="3355" w:type="dxa"/>
-            <w:tmTcPr id="1743606933" protected="0"/>
+            <w:tcW w:w="3517" w:type="dxa"/>
+            <w:tmTcPr id="1749800186" protected="0"/>
           </w:tcPr>
           <w:p>
-            <w:pPr/>
+            <w:pPr>
+              <w:rPr>
+                <w:sz w:val="24"/>
+                <w:szCs w:val="24"/>
+              </w:rPr>
+            </w:pPr>
             <w:r>
+              <w:rPr>
+                <w:sz w:val="24"/>
+                <w:szCs w:val="24"/>
+              </w:rPr>
               <w:t>Копнин В.Н., Колупаев Е.М., Савостиков М.В., Дрозд Е.А., Аладьина А.А., Мошкин В.А.</w:t>
             </w:r>
           </w:p>
@@ -1298,36 +1558,63 @@
         </w:trPr>
         <w:tc>
           <w:tcPr>
-            <w:tcW w:w="1275" w:type="dxa"/>
-            <w:tmTcPr id="1743606933" protected="0"/>
+            <w:tcW w:w="1463" w:type="dxa"/>
+            <w:tmTcPr id="1749800186" protected="0"/>
           </w:tcPr>
           <w:p>
-            <w:pPr/>
+            <w:pPr>
+              <w:rPr>
+                <w:sz w:val="24"/>
+                <w:szCs w:val="24"/>
+              </w:rPr>
+            </w:pPr>
             <w:r>
+              <w:rPr>
+                <w:sz w:val="24"/>
+                <w:szCs w:val="24"/>
+              </w:rPr>
               <w:t>10.05.2025</w:t>
             </w:r>
           </w:p>
         </w:tc>
         <w:tc>
           <w:tcPr>
-            <w:tcW w:w="5434" w:type="dxa"/>
-            <w:tmTcPr id="1743606933" protected="0"/>
+            <w:tcW w:w="5084" w:type="dxa"/>
+            <w:tmTcPr id="1749800186" protected="0"/>
           </w:tcPr>
           <w:p>
-            <w:pPr/>
+            <w:pPr>
+              <w:rPr>
+                <w:sz w:val="24"/>
+                <w:szCs w:val="24"/>
+              </w:rPr>
+            </w:pPr>
             <w:r>
+              <w:rPr>
+                <w:sz w:val="24"/>
+                <w:szCs w:val="24"/>
+              </w:rPr>
               <w:t>Промежуточное тестирование приложения и исправление дефектов.</w:t>
             </w:r>
           </w:p>
         </w:tc>
         <w:tc>
           <w:tcPr>
-            <w:tcW w:w="3355" w:type="dxa"/>
-            <w:tmTcPr id="1743606933" protected="0"/>
+            <w:tcW w:w="3517" w:type="dxa"/>
+            <w:tmTcPr id="1749800186" protected="0"/>
           </w:tcPr>
           <w:p>
-            <w:pPr/>
+            <w:pPr>
+              <w:rPr>
+                <w:sz w:val="24"/>
+                <w:szCs w:val="24"/>
+              </w:rPr>
+            </w:pPr>
             <w:r>
+              <w:rPr>
+                <w:sz w:val="24"/>
+                <w:szCs w:val="24"/>
+              </w:rPr>
               <w:t>Копнин В.Н., Колупаев Е.М., Савостиков М.В., Дрозд Е.А., Аладьина А.А., Мошкин В.А.</w:t>
             </w:r>
           </w:p>
@@ -1341,36 +1628,63 @@
         </w:trPr>
         <w:tc>
           <w:tcPr>
-            <w:tcW w:w="1275" w:type="dxa"/>
-            <w:tmTcPr id="1743606933" protected="0"/>
+            <w:tcW w:w="1463" w:type="dxa"/>
+            <w:tmTcPr id="1749800186" protected="0"/>
           </w:tcPr>
           <w:p>
-            <w:pPr/>
+            <w:pPr>
+              <w:rPr>
+                <w:sz w:val="24"/>
+                <w:szCs w:val="24"/>
+              </w:rPr>
+            </w:pPr>
             <w:r>
+              <w:rPr>
+                <w:sz w:val="24"/>
+                <w:szCs w:val="24"/>
+              </w:rPr>
               <w:t>17.05.2025</w:t>
             </w:r>
           </w:p>
         </w:tc>
         <w:tc>
           <w:tcPr>
-            <w:tcW w:w="5434" w:type="dxa"/>
-            <w:tmTcPr id="1743606933" protected="0"/>
+            <w:tcW w:w="5084" w:type="dxa"/>
+            <w:tmTcPr id="1749800186" protected="0"/>
           </w:tcPr>
           <w:p>
-            <w:pPr/>
+            <w:pPr>
+              <w:rPr>
+                <w:sz w:val="24"/>
+                <w:szCs w:val="24"/>
+              </w:rPr>
+            </w:pPr>
             <w:r>
+              <w:rPr>
+                <w:sz w:val="24"/>
+                <w:szCs w:val="24"/>
+              </w:rPr>
               <w:t>Информационные страницы, база данных, бизнес логика и обработчики.</w:t>
             </w:r>
           </w:p>
         </w:tc>
         <w:tc>
           <w:tcPr>
-            <w:tcW w:w="3355" w:type="dxa"/>
-            <w:tmTcPr id="1743606933" protected="0"/>
+            <w:tcW w:w="3517" w:type="dxa"/>
+            <w:tmTcPr id="1749800186" protected="0"/>
           </w:tcPr>
           <w:p>
-            <w:pPr/>
+            <w:pPr>
+              <w:rPr>
+                <w:sz w:val="24"/>
+                <w:szCs w:val="24"/>
+              </w:rPr>
+            </w:pPr>
             <w:r>
+              <w:rPr>
+                <w:sz w:val="24"/>
+                <w:szCs w:val="24"/>
+              </w:rPr>
               <w:t>Копнин В.Н., Колупаев Е.М., Савостиков М.В., Дрозд Е.А., Аладьина А.А., Мошкин В.А.</w:t>
             </w:r>
           </w:p>
@@ -1384,36 +1698,63 @@
         </w:trPr>
         <w:tc>
           <w:tcPr>
-            <w:tcW w:w="1275" w:type="dxa"/>
-            <w:tmTcPr id="1743606933" protected="0"/>
+            <w:tcW w:w="1463" w:type="dxa"/>
+            <w:tmTcPr id="1749800186" protected="0"/>
           </w:tcPr>
           <w:p>
-            <w:pPr/>
+            <w:pPr>
+              <w:rPr>
+                <w:sz w:val="24"/>
+                <w:szCs w:val="24"/>
+              </w:rPr>
+            </w:pPr>
             <w:r>
+              <w:rPr>
+                <w:sz w:val="24"/>
+                <w:szCs w:val="24"/>
+              </w:rPr>
               <w:t>20.05.2025</w:t>
             </w:r>
           </w:p>
         </w:tc>
         <w:tc>
           <w:tcPr>
-            <w:tcW w:w="5434" w:type="dxa"/>
-            <w:tmTcPr id="1743606933" protected="0"/>
+            <w:tcW w:w="5084" w:type="dxa"/>
+            <w:tmTcPr id="1749800186" protected="0"/>
           </w:tcPr>
           <w:p>
-            <w:pPr/>
+            <w:pPr>
+              <w:rPr>
+                <w:sz w:val="24"/>
+                <w:szCs w:val="24"/>
+              </w:rPr>
+            </w:pPr>
             <w:r>
+              <w:rPr>
+                <w:sz w:val="24"/>
+                <w:szCs w:val="24"/>
+              </w:rPr>
               <w:t>Полное тестирование приложения, проверка соответствия спецификации.</w:t>
             </w:r>
           </w:p>
         </w:tc>
         <w:tc>
           <w:tcPr>
-            <w:tcW w:w="3355" w:type="dxa"/>
-            <w:tmTcPr id="1743606933" protected="0"/>
+            <w:tcW w:w="3517" w:type="dxa"/>
+            <w:tmTcPr id="1749800186" protected="0"/>
           </w:tcPr>
           <w:p>
-            <w:pPr/>
+            <w:pPr>
+              <w:rPr>
+                <w:sz w:val="24"/>
+                <w:szCs w:val="24"/>
+              </w:rPr>
+            </w:pPr>
             <w:r>
+              <w:rPr>
+                <w:sz w:val="24"/>
+                <w:szCs w:val="24"/>
+              </w:rPr>
               <w:t>Копнин В.Н., Мошкин В.А.</w:t>
             </w:r>
           </w:p>
@@ -1427,37 +1768,79 @@
         </w:trPr>
         <w:tc>
           <w:tcPr>
-            <w:tcW w:w="1275" w:type="dxa"/>
-            <w:tmTcPr id="1743606933" protected="0"/>
+            <w:tcW w:w="1463" w:type="dxa"/>
+            <w:tmTcPr id="1749800186" protected="0"/>
           </w:tcPr>
           <w:p>
-            <w:pPr/>
+            <w:pPr>
+              <w:rPr>
+                <w:sz w:val="24"/>
+                <w:szCs w:val="24"/>
+              </w:rPr>
+            </w:pPr>
             <w:r>
+              <w:rPr>
+                <w:sz w:val="24"/>
+                <w:szCs w:val="24"/>
+              </w:rPr>
               <w:t>24.05.2025</w:t>
             </w:r>
           </w:p>
         </w:tc>
         <w:tc>
           <w:tcPr>
-            <w:tcW w:w="5434" w:type="dxa"/>
-            <w:tmTcPr id="1743606933" protected="0"/>
+            <w:tcW w:w="5084" w:type="dxa"/>
+            <w:tmTcPr id="1749800186" protected="0"/>
           </w:tcPr>
           <w:p>
-            <w:pPr/>
+            <w:pPr>
+              <w:rPr>
+                <w:sz w:val="24"/>
+                <w:szCs w:val="24"/>
+              </w:rPr>
+            </w:pPr>
             <w:r>
+              <w:rPr>
+                <w:sz w:val="24"/>
+                <w:szCs w:val="24"/>
+              </w:rPr>
               <w:t>Исправление дефектов и релиз.</w:t>
             </w:r>
           </w:p>
         </w:tc>
         <w:tc>
           <w:tcPr>
-            <w:tcW w:w="3355" w:type="dxa"/>
-            <w:tmTcPr id="1743606933" protected="0"/>
+            <w:tcW w:w="3517" w:type="dxa"/>
+            <w:tmTcPr id="1749800186" protected="0"/>
           </w:tcPr>
           <w:p>
-            <w:pPr/>
+            <w:pPr>
+              <w:rPr>
+                <w:sz w:val="24"/>
+                <w:szCs w:val="24"/>
+              </w:rPr>
+            </w:pPr>
             <w:r>
-              <w:t>Копнин В.Н., Колупаев Е.М., Савостиков М.,В., Дрозд Е.А., Аладьина А.А., Мошкин В.А.</w:t>
+              <w:rPr>
+                <w:sz w:val="24"/>
+                <w:szCs w:val="24"/>
+              </w:rPr>
+              <w:t xml:space="preserve">Копнин В.Н., Аладьина А.А., Колупаев Е.М., Дрозд Е.А., Савостиков М.В., </w:t>
+            </w:r>
+          </w:p>
+          <w:p>
+            <w:pPr>
+              <w:rPr>
+                <w:sz w:val="24"/>
+                <w:szCs w:val="24"/>
+              </w:rPr>
+            </w:pPr>
+            <w:r>
+              <w:rPr>
+                <w:sz w:val="24"/>
+                <w:szCs w:val="24"/>
+              </w:rPr>
+              <w:t>Мошкин В.А.</w:t>
             </w:r>
           </w:p>
         </w:tc>
@@ -1470,48 +1853,84 @@
         </w:trPr>
         <w:tc>
           <w:tcPr>
-            <w:tcW w:w="1275" w:type="dxa"/>
-            <w:tmTcPr id="1743606933" protected="0"/>
+            <w:tcW w:w="1463" w:type="dxa"/>
+            <w:tmTcPr id="1749800186" protected="0"/>
           </w:tcPr>
           <w:p>
-            <w:pPr/>
+            <w:pPr>
+              <w:rPr>
+                <w:sz w:val="24"/>
+                <w:szCs w:val="24"/>
+              </w:rPr>
+            </w:pPr>
             <w:r>
+              <w:rPr>
+                <w:sz w:val="24"/>
+                <w:szCs w:val="24"/>
+              </w:rPr>
               <w:t>31.05.2025</w:t>
             </w:r>
           </w:p>
         </w:tc>
         <w:tc>
           <w:tcPr>
-            <w:tcW w:w="5434" w:type="dxa"/>
-            <w:tmTcPr id="1743606933" protected="0"/>
+            <w:tcW w:w="5084" w:type="dxa"/>
+            <w:tmTcPr id="1749800186" protected="0"/>
           </w:tcPr>
           <w:p>
-            <w:pPr/>
+            <w:pPr>
+              <w:rPr>
+                <w:sz w:val="24"/>
+                <w:szCs w:val="24"/>
+              </w:rPr>
+            </w:pPr>
             <w:r>
+              <w:rPr>
+                <w:sz w:val="24"/>
+                <w:szCs w:val="24"/>
+              </w:rPr>
               <w:t>Пострелизные хотфиксы</w:t>
             </w:r>
           </w:p>
         </w:tc>
         <w:tc>
           <w:tcPr>
-            <w:tcW w:w="3355" w:type="dxa"/>
-            <w:tmTcPr id="1743606933" protected="0"/>
+            <w:tcW w:w="3517" w:type="dxa"/>
+            <w:tmTcPr id="1749800186" protected="0"/>
           </w:tcPr>
           <w:p>
-            <w:pPr/>
+            <w:pPr>
+              <w:rPr>
+                <w:sz w:val="24"/>
+                <w:szCs w:val="24"/>
+              </w:rPr>
+            </w:pPr>
             <w:r>
-              <w:t>Копнин В.Н., Колупаев Е.М., Савостиков М.,В., Дрозд Е.А., Аладьина А.А., Мошкин В.А.</w:t>
+              <w:rPr>
+                <w:sz w:val="24"/>
+                <w:szCs w:val="24"/>
+              </w:rPr>
+              <w:t xml:space="preserve">Копнин В.Н., Аладьина А.А., Колупаев Е.М., Дрозд Е.А., Савостиков М.В., </w:t>
+            </w:r>
+          </w:p>
+          <w:p>
+            <w:pPr>
+              <w:rPr>
+                <w:sz w:val="24"/>
+                <w:szCs w:val="24"/>
+              </w:rPr>
+            </w:pPr>
+            <w:r>
+              <w:rPr>
+                <w:sz w:val="24"/>
+                <w:szCs w:val="24"/>
+              </w:rPr>
+              <w:t>Мошкин В.А.</w:t>
             </w:r>
           </w:p>
         </w:tc>
       </w:tr>
     </w:tbl>
-    <w:p>
-      <w:pPr>
-        <w:ind w:left="142"/>
-      </w:pPr>
-      <w:r/>
-    </w:p>
     <w:p>
       <w:pPr>
         <w:ind w:left="142"/>
@@ -1589,7 +2008,7 @@
           <w:sz w:val="24"/>
           <w:szCs w:val="24"/>
         </w:rPr>
-        <w:t>согласованность изменений с заказчиком.</w:t>
+        <w:t>согласованность изменений с заказчиком;</w:t>
       </w:r>
     </w:p>
     <w:p>
@@ -1734,7 +2153,7 @@
           <w:sz w:val="24"/>
           <w:szCs w:val="24"/>
         </w:rPr>
-        <w:t>ограничение доступа к используемым в разработке инструментам;</w:t>
+        <w:t>ограничение доступа к используемым при разработке инструментам;</w:t>
       </w:r>
     </w:p>
     <w:p>
@@ -1754,7 +2173,7 @@
           <w:sz w:val="24"/>
           <w:szCs w:val="24"/>
         </w:rPr>
-        <w:t>ограничение доступа к необходимым ресурсам;</w:t>
+        <w:t>ограничение доступа к необходимым информационным ресурсам;</w:t>
       </w:r>
     </w:p>
     <w:p>

</xml_diff>